<commit_message>
Done exercise 1 and 2
</commit_message>
<xml_diff>
--- a/Exercise_3/Exercise_3.docx
+++ b/Exercise_3/Exercise_3.docx
@@ -1,6 +1,6 @@
 
 <file path=word/document.xml><?xml version="1.0" encoding="utf-8"?>
-<w:document xmlns:wpc="http://schemas.microsoft.com/office/word/2010/wordprocessingCanvas" xmlns:cx="http://schemas.microsoft.com/office/drawing/2014/chartex" xmlns:cx1="http://schemas.microsoft.com/office/drawing/2015/9/8/chartex" xmlns:cx2="http://schemas.microsoft.com/office/drawing/2015/10/21/chartex" xmlns:cx3="http://schemas.microsoft.com/office/drawing/2016/5/9/chartex" xmlns:cx4="http://schemas.microsoft.com/office/drawing/2016/5/10/chartex" xmlns:cx5="http://schemas.microsoft.com/office/drawing/2016/5/11/chartex" xmlns:cx6="http://schemas.microsoft.com/office/drawing/2016/5/12/chartex" xmlns:cx7="http://schemas.microsoft.com/office/drawing/2016/5/13/chartex" xmlns:cx8="http://schemas.microsoft.com/office/drawing/2016/5/14/chartex" xmlns:mc="http://schemas.openxmlformats.org/markup-compatibility/2006" xmlns:aink="http://schemas.microsoft.com/office/drawing/2016/ink" xmlns:am3d="http://schemas.microsoft.com/office/drawing/2017/model3d" xmlns:o="urn:schemas-microsoft-com:office:office" xmlns:oel="http://schemas.microsoft.com/office/2019/extlst" xmlns:r="http://schemas.openxmlformats.org/officeDocument/2006/relationships" xmlns:m="http://schemas.openxmlformats.org/officeDocument/2006/math" xmlns:v="urn:schemas-microsoft-com:vml" xmlns:wp14="http://schemas.microsoft.com/office/word/2010/wordprocessingDrawing" xmlns:wp="http://schemas.openxmlformats.org/drawingml/2006/wordprocessingDrawing" xmlns:w10="urn:schemas-microsoft-com:office:word" xmlns:w="http://schemas.openxmlformats.org/wordprocessingml/2006/main" xmlns:w14="http://schemas.microsoft.com/office/word/2010/wordml" xmlns:w15="http://schemas.microsoft.com/office/word/2012/wordml" xmlns:w16cex="http://schemas.microsoft.com/office/word/2018/wordml/cex" xmlns:w16cid="http://schemas.microsoft.com/office/word/2016/wordml/cid" xmlns:w16="http://schemas.microsoft.com/office/word/2018/wordml" xmlns:w16du="http://schemas.microsoft.com/office/word/2023/wordml/word16du" xmlns:w16sdtdh="http://schemas.microsoft.com/office/word/2020/wordml/sdtdatahash" xmlns:w16se="http://schemas.microsoft.com/office/word/2015/wordml/symex" xmlns:wpg="http://schemas.microsoft.com/office/word/2010/wordprocessingGroup" xmlns:wpi="http://schemas.microsoft.com/office/word/2010/wordprocessingInk" xmlns:wne="http://schemas.microsoft.com/office/word/2006/wordml" xmlns:wps="http://schemas.microsoft.com/office/word/2010/wordprocessingShape" mc:Ignorable="w14 w15 w16se w16cid w16 w16cex w16sdtdh wp14">
+<w:document xmlns:wpc="http://schemas.microsoft.com/office/word/2010/wordprocessingCanvas" xmlns:cx="http://schemas.microsoft.com/office/drawing/2014/chartex" xmlns:cx1="http://schemas.microsoft.com/office/drawing/2015/9/8/chartex" xmlns:cx2="http://schemas.microsoft.com/office/drawing/2015/10/21/chartex" xmlns:cx3="http://schemas.microsoft.com/office/drawing/2016/5/9/chartex" xmlns:cx4="http://schemas.microsoft.com/office/drawing/2016/5/10/chartex" xmlns:cx5="http://schemas.microsoft.com/office/drawing/2016/5/11/chartex" xmlns:cx6="http://schemas.microsoft.com/office/drawing/2016/5/12/chartex" xmlns:cx7="http://schemas.microsoft.com/office/drawing/2016/5/13/chartex" xmlns:cx8="http://schemas.microsoft.com/office/drawing/2016/5/14/chartex" xmlns:mc="http://schemas.openxmlformats.org/markup-compatibility/2006" xmlns:aink="http://schemas.microsoft.com/office/drawing/2016/ink" xmlns:am3d="http://schemas.microsoft.com/office/drawing/2017/model3d" xmlns:o="urn:schemas-microsoft-com:office:office" xmlns:oel="http://schemas.microsoft.com/office/2019/extlst" xmlns:r="http://schemas.openxmlformats.org/officeDocument/2006/relationships" xmlns:m="http://schemas.openxmlformats.org/officeDocument/2006/math" xmlns:v="urn:schemas-microsoft-com:vml" xmlns:wp14="http://schemas.microsoft.com/office/word/2010/wordprocessingDrawing" xmlns:wp="http://schemas.openxmlformats.org/drawingml/2006/wordprocessingDrawing" xmlns:w10="urn:schemas-microsoft-com:office:word" xmlns:w="http://schemas.openxmlformats.org/wordprocessingml/2006/main" xmlns:w14="http://schemas.microsoft.com/office/word/2010/wordml" xmlns:w15="http://schemas.microsoft.com/office/word/2012/wordml" xmlns:w16cex="http://schemas.microsoft.com/office/word/2018/wordml/cex" xmlns:w16cid="http://schemas.microsoft.com/office/word/2016/wordml/cid" xmlns:w16="http://schemas.microsoft.com/office/word/2018/wordml" xmlns:w16sdtdh="http://schemas.microsoft.com/office/word/2020/wordml/sdtdatahash" xmlns:w16se="http://schemas.microsoft.com/office/word/2015/wordml/symex" xmlns:wpg="http://schemas.microsoft.com/office/word/2010/wordprocessingGroup" xmlns:wpi="http://schemas.microsoft.com/office/word/2010/wordprocessingInk" xmlns:wne="http://schemas.microsoft.com/office/word/2006/wordml" xmlns:wps="http://schemas.microsoft.com/office/word/2010/wordprocessingShape" mc:Ignorable="w14 w15 w16se w16cid w16 w16cex w16sdtdh wp14">
   <w:body>
     <w:sdt>
       <w:sdtPr>
@@ -109,6 +109,7 @@
                         <w:szCs w:val="88"/>
                       </w:rPr>
                     </w:pPr>
+                    <w:proofErr w:type="spellStart"/>
                     <w:r>
                       <w:rPr>
                         <w:rFonts w:asciiTheme="majorHAnsi" w:eastAsiaTheme="majorEastAsia" w:hAnsiTheme="majorHAnsi" w:cstheme="majorBidi"/>
@@ -118,6 +119,7 @@
                       </w:rPr>
                       <w:t>Programowanie</w:t>
                     </w:r>
+                    <w:proofErr w:type="spellEnd"/>
                     <w:r>
                       <w:rPr>
                         <w:rFonts w:asciiTheme="majorHAnsi" w:eastAsiaTheme="majorEastAsia" w:hAnsiTheme="majorHAnsi" w:cstheme="majorBidi"/>
@@ -125,8 +127,19 @@
                         <w:sz w:val="88"/>
                         <w:szCs w:val="88"/>
                       </w:rPr>
-                      <w:t xml:space="preserve"> Obiektowe</w:t>
+                      <w:t xml:space="preserve"> </w:t>
                     </w:r>
+                    <w:proofErr w:type="spellStart"/>
+                    <w:r>
+                      <w:rPr>
+                        <w:rFonts w:asciiTheme="majorHAnsi" w:eastAsiaTheme="majorEastAsia" w:hAnsiTheme="majorHAnsi" w:cstheme="majorBidi"/>
+                        <w:color w:val="4472C4" w:themeColor="accent1"/>
+                        <w:sz w:val="88"/>
+                        <w:szCs w:val="88"/>
+                      </w:rPr>
+                      <w:t>Obiektowe</w:t>
+                    </w:r>
+                    <w:proofErr w:type="spellEnd"/>
                   </w:p>
                 </w:sdtContent>
               </w:sdt>
@@ -167,13 +180,23 @@
                         <w:sz w:val="24"/>
                       </w:rPr>
                     </w:pPr>
+                    <w:proofErr w:type="spellStart"/>
                     <w:r>
                       <w:rPr>
                         <w:color w:val="2F5496" w:themeColor="accent1" w:themeShade="BF"/>
                         <w:sz w:val="24"/>
                         <w:szCs w:val="24"/>
                       </w:rPr>
-                      <w:t xml:space="preserve">Ćwiczenia </w:t>
+                      <w:t>Ćwiczenia</w:t>
+                    </w:r>
+                    <w:proofErr w:type="spellEnd"/>
+                    <w:r>
+                      <w:rPr>
+                        <w:color w:val="2F5496" w:themeColor="accent1" w:themeShade="BF"/>
+                        <w:sz w:val="24"/>
+                        <w:szCs w:val="24"/>
+                      </w:rPr>
+                      <w:t xml:space="preserve"> </w:t>
                     </w:r>
                     <w:r>
                       <w:rPr>
@@ -189,8 +212,18 @@
                         <w:sz w:val="24"/>
                         <w:szCs w:val="24"/>
                       </w:rPr>
-                      <w:t xml:space="preserve"> - zadania</w:t>
+                      <w:t xml:space="preserve"> - </w:t>
                     </w:r>
+                    <w:proofErr w:type="spellStart"/>
+                    <w:r>
+                      <w:rPr>
+                        <w:color w:val="2F5496" w:themeColor="accent1" w:themeShade="BF"/>
+                        <w:sz w:val="24"/>
+                        <w:szCs w:val="24"/>
+                      </w:rPr>
+                      <w:t>zadania</w:t>
+                    </w:r>
+                    <w:proofErr w:type="spellEnd"/>
                   </w:p>
                 </w:tc>
               </w:sdtContent>
@@ -636,11 +669,25 @@
         </w:numPr>
       </w:pPr>
       <w:r>
-        <w:t>Dla rozwiązania zadań nr 1 oraz 2 z Ćwiczeń 1 należy</w:t>
+        <w:t xml:space="preserve">Dla rozwiązania zadań nr 1 oraz 2 z Ćwiczeń 1 </w:t>
+      </w:r>
+      <w:proofErr w:type="gramStart"/>
+      <w:r>
+        <w:t>należy</w:t>
       </w:r>
       <w:r>
         <w:t xml:space="preserve"> </w:t>
       </w:r>
+      <w:r>
+        <w:t xml:space="preserve"> </w:t>
+      </w:r>
+      <w:r>
+        <w:rPr>
+          <w:color w:val="385623" w:themeColor="accent6" w:themeShade="80"/>
+        </w:rPr>
+        <w:t>V</w:t>
+      </w:r>
+      <w:proofErr w:type="gramEnd"/>
     </w:p>
     <w:p>
       <w:pPr>
@@ -654,7 +701,23 @@
         <w:t xml:space="preserve">Dodać diagram </w:t>
       </w:r>
       <w:r>
-        <w:t>klas dla interfejsów z bilbioteki SampleHierachies.Interfaces.</w:t>
+        <w:t xml:space="preserve">klas dla interfejsów z </w:t>
+      </w:r>
+      <w:proofErr w:type="spellStart"/>
+      <w:r>
+        <w:t>bilbioteki</w:t>
+      </w:r>
+      <w:proofErr w:type="spellEnd"/>
+      <w:r>
+        <w:t xml:space="preserve"> </w:t>
+      </w:r>
+      <w:proofErr w:type="spellStart"/>
+      <w:r>
+        <w:t>SampleHierachies.Interfaces</w:t>
+      </w:r>
+      <w:proofErr w:type="spellEnd"/>
+      <w:r>
+        <w:t>.</w:t>
       </w:r>
     </w:p>
     <w:p>
@@ -666,7 +729,21 @@
         </w:numPr>
       </w:pPr>
       <w:r>
-        <w:t>Dla rozwiązania zadań nr 1 oraz 2 z Ćwiczeń 1 należy dodać diagram klas i połączeń z interfejsami dla biblioteki SampleHierachies.Data</w:t>
+        <w:t xml:space="preserve">Dla rozwiązania zadań nr 1 oraz 2 z Ćwiczeń 1 należy dodać diagram klas i połączeń z interfejsami dla biblioteki </w:t>
+      </w:r>
+      <w:proofErr w:type="spellStart"/>
+      <w:r>
+        <w:t>SampleHierachies.Data</w:t>
+      </w:r>
+      <w:proofErr w:type="spellEnd"/>
+      <w:r>
+        <w:t xml:space="preserve"> </w:t>
+      </w:r>
+      <w:r>
+        <w:rPr>
+          <w:color w:val="385623" w:themeColor="accent6" w:themeShade="80"/>
+        </w:rPr>
+        <w:t>V</w:t>
       </w:r>
     </w:p>
     <w:p>
@@ -678,7 +755,24 @@
         </w:numPr>
       </w:pPr>
       <w:r>
-        <w:t>Dla rozwiązania zadań nr 1 oraz 2 z Ćwiczeń nr 1 dodać diagram użycia (Use Case Diagram) dla jednego z zaimplementowanych ekranów.</w:t>
+        <w:t>Dla rozwiązania zadań nr 1 oraz 2 z Ćwiczeń nr 1 dodać diagram użycia (</w:t>
+      </w:r>
+      <w:proofErr w:type="spellStart"/>
+      <w:r>
+        <w:t>Use</w:t>
+      </w:r>
+      <w:proofErr w:type="spellEnd"/>
+      <w:r>
+        <w:t xml:space="preserve"> Case Diagram) dla jednego z zaimplementowanych ekranów.</w:t>
+      </w:r>
+      <w:r>
+        <w:t xml:space="preserve"> </w:t>
+      </w:r>
+      <w:r>
+        <w:rPr>
+          <w:color w:val="385623" w:themeColor="accent6" w:themeShade="80"/>
+        </w:rPr>
+        <w:t>V</w:t>
       </w:r>
     </w:p>
     <w:p>
@@ -693,10 +787,43 @@
         <w:t xml:space="preserve">Dodać </w:t>
       </w:r>
       <w:r>
-        <w:t>rozwiązania zadań nr 1 oraz 2 Ćwiczeń nr 1 dodać diagram sekwencji wywołań (Sequence Diagram)</w:t>
-      </w:r>
-      <w:r>
-        <w:t xml:space="preserve"> dla renderowania jednego z zaimplementowanych ekranów.</w:t>
+        <w:t xml:space="preserve">rozwiązania zadań nr 1 oraz 2 Ćwiczeń nr 1 dodać diagram sekwencji </w:t>
+      </w:r>
+      <w:proofErr w:type="spellStart"/>
+      <w:r>
+        <w:t>wywołań</w:t>
+      </w:r>
+      <w:proofErr w:type="spellEnd"/>
+      <w:r>
+        <w:t xml:space="preserve"> (</w:t>
+      </w:r>
+      <w:proofErr w:type="spellStart"/>
+      <w:r>
+        <w:t>Sequence</w:t>
+      </w:r>
+      <w:proofErr w:type="spellEnd"/>
+      <w:r>
+        <w:t xml:space="preserve"> Diagram)</w:t>
+      </w:r>
+      <w:r>
+        <w:t xml:space="preserve"> dla </w:t>
+      </w:r>
+      <w:proofErr w:type="spellStart"/>
+      <w:r>
+        <w:t>renderowania</w:t>
+      </w:r>
+      <w:proofErr w:type="spellEnd"/>
+      <w:r>
+        <w:t xml:space="preserve"> jednego z zaimplementowanych ekranów.</w:t>
+      </w:r>
+      <w:r>
+        <w:t xml:space="preserve"> </w:t>
+      </w:r>
+      <w:r>
+        <w:rPr>
+          <w:color w:val="385623" w:themeColor="accent6" w:themeShade="80"/>
+        </w:rPr>
+        <w:t>V</w:t>
       </w:r>
     </w:p>
     <w:p>
@@ -731,6 +858,15 @@
       <w:r>
         <w:t>diagram komponentów dla całego rozwiązania. Diagram powinien być ogólny bez nadmiarowych szczegółów.</w:t>
       </w:r>
+      <w:r>
+        <w:t xml:space="preserve"> </w:t>
+      </w:r>
+      <w:r>
+        <w:rPr>
+          <w:color w:val="385623" w:themeColor="accent6" w:themeShade="80"/>
+        </w:rPr>
+        <w:t>V</w:t>
+      </w:r>
     </w:p>
     <w:p>
       <w:pPr>
@@ -741,7 +877,15 @@
         </w:numPr>
       </w:pPr>
       <w:r>
-        <w:t>Dla rozwiązania zadań na ocenę dst z Ćwiczeń nr 2 dodać diagram komponentów całego rozwiązania. Diagram powinien być ogólny bez nadmiarowych szczegółów.</w:t>
+        <w:t xml:space="preserve">Dla rozwiązania zadań na ocenę </w:t>
+      </w:r>
+      <w:proofErr w:type="spellStart"/>
+      <w:r>
+        <w:t>dst</w:t>
+      </w:r>
+      <w:proofErr w:type="spellEnd"/>
+      <w:r>
+        <w:t xml:space="preserve"> z Ćwiczeń nr 2 dodać diagram komponentów całego rozwiązania. Diagram powinien być ogólny bez nadmiarowych szczegółów.</w:t>
       </w:r>
     </w:p>
     <w:p>
@@ -753,7 +897,32 @@
         </w:numPr>
       </w:pPr>
       <w:r>
-        <w:t>Dla rozwiązania zadań na ocenę dst z Ćwiczeń nr 2 dodać diagram przypadków użycia dla klasy ScreenDefinitionService.</w:t>
+        <w:t xml:space="preserve">Dla rozwiązania zadań na ocenę </w:t>
+      </w:r>
+      <w:proofErr w:type="spellStart"/>
+      <w:r>
+        <w:t>dst</w:t>
+      </w:r>
+      <w:proofErr w:type="spellEnd"/>
+      <w:r>
+        <w:t xml:space="preserve"> z Ćwiczeń nr 2 dodać diagram przypadków użycia dla klasy </w:t>
+      </w:r>
+      <w:proofErr w:type="spellStart"/>
+      <w:r>
+        <w:t>ScreenDefinitionService</w:t>
+      </w:r>
+      <w:proofErr w:type="spellEnd"/>
+      <w:r>
+        <w:t>.</w:t>
+      </w:r>
+      <w:r>
+        <w:t xml:space="preserve"> </w:t>
+      </w:r>
+      <w:r>
+        <w:rPr>
+          <w:color w:val="385623" w:themeColor="accent6" w:themeShade="80"/>
+        </w:rPr>
+        <w:t>V</w:t>
       </w:r>
     </w:p>
     <w:p>
@@ -765,7 +934,32 @@
         </w:numPr>
       </w:pPr>
       <w:r>
-        <w:t>Dla rozwiązania zadań na ocenę dst z Ćwiczeń nr 2 dodać diagram sekwencji dla wybranej metody klasy SettingsService.</w:t>
+        <w:t xml:space="preserve">Dla rozwiązania zadań na ocenę </w:t>
+      </w:r>
+      <w:proofErr w:type="spellStart"/>
+      <w:r>
+        <w:t>dst</w:t>
+      </w:r>
+      <w:proofErr w:type="spellEnd"/>
+      <w:r>
+        <w:t xml:space="preserve"> z Ćwiczeń nr 2 dodać diagram sekwencji dla wybranej metody klasy </w:t>
+      </w:r>
+      <w:proofErr w:type="spellStart"/>
+      <w:r>
+        <w:t>SettingsService</w:t>
+      </w:r>
+      <w:proofErr w:type="spellEnd"/>
+      <w:r>
+        <w:t>.</w:t>
+      </w:r>
+      <w:r>
+        <w:t xml:space="preserve"> </w:t>
+      </w:r>
+      <w:r>
+        <w:rPr>
+          <w:color w:val="385623" w:themeColor="accent6" w:themeShade="80"/>
+        </w:rPr>
+        <w:t>V</w:t>
       </w:r>
     </w:p>
     <w:p>
@@ -847,7 +1041,15 @@
         </w:numPr>
       </w:pPr>
       <w:r>
-        <w:t>lub dowolnym innym wybranym narzędziem (może nawet być MsPaint).</w:t>
+        <w:t xml:space="preserve">lub dowolnym innym wybranym narzędziem (może nawet być </w:t>
+      </w:r>
+      <w:proofErr w:type="spellStart"/>
+      <w:r>
+        <w:t>MsPaint</w:t>
+      </w:r>
+      <w:proofErr w:type="spellEnd"/>
+      <w:r>
+        <w:t>).</w:t>
       </w:r>
     </w:p>
     <w:p>
@@ -897,8 +1099,13 @@
         <w:t xml:space="preserve">Wykonać zadania od 1 do </w:t>
       </w:r>
       <w:r>
-        <w:t>4 na ocenę co najmniej dst</w:t>
-      </w:r>
+        <w:t xml:space="preserve">4 na ocenę co najmniej </w:t>
+      </w:r>
+      <w:proofErr w:type="spellStart"/>
+      <w:r>
+        <w:t>dst</w:t>
+      </w:r>
+      <w:proofErr w:type="spellEnd"/>
       <w:r>
         <w:t>.</w:t>
       </w:r>
@@ -949,7 +1156,15 @@
         <w:t>.pdf</w:t>
       </w:r>
       <w:r>
-        <w:t>, gdzie ImieNazwisko zastąpić swoim imieniem i nazwiskiem a XXXXX numerem albumu</w:t>
+        <w:t xml:space="preserve">, gdzie </w:t>
+      </w:r>
+      <w:proofErr w:type="spellStart"/>
+      <w:r>
+        <w:t>ImieNazwisko</w:t>
+      </w:r>
+      <w:proofErr w:type="spellEnd"/>
+      <w:r>
+        <w:t xml:space="preserve"> zastąpić swoim imieniem i nazwiskiem a XXXXX numerem albumu</w:t>
       </w:r>
       <w:r>
         <w:t xml:space="preserve">. </w:t>
@@ -965,10 +1180,23 @@
         </w:numPr>
       </w:pPr>
       <w:r>
-        <w:t xml:space="preserve">Rozwiązanie powinno być linkiem do repo na GitHub, gdzie będzie pokazane </w:t>
-      </w:r>
-      <w:r>
-        <w:t>PDFy albo BMP w wysokiej rozdzielczości z diagramami i wskazaniami w nazwie, którego zadania dotyczą</w:t>
+        <w:t xml:space="preserve">Rozwiązanie powinno być linkiem do </w:t>
+      </w:r>
+      <w:proofErr w:type="spellStart"/>
+      <w:r>
+        <w:t>repo</w:t>
+      </w:r>
+      <w:proofErr w:type="spellEnd"/>
+      <w:r>
+        <w:t xml:space="preserve"> na GitHub, gdzie będzie pokazane </w:t>
+      </w:r>
+      <w:proofErr w:type="spellStart"/>
+      <w:r>
+        <w:t>PDFy</w:t>
+      </w:r>
+      <w:proofErr w:type="spellEnd"/>
+      <w:r>
+        <w:t xml:space="preserve"> albo BMP w wysokiej rozdzielczości z diagramami i wskazaniami w nazwie, którego zadania dotyczą</w:t>
       </w:r>
       <w:r>
         <w:t>.</w:t>
@@ -1043,7 +1271,23 @@
         </w:numPr>
       </w:pPr>
       <w:r>
-        <w:t>Link do repo na Github.</w:t>
+        <w:t xml:space="preserve">Link do </w:t>
+      </w:r>
+      <w:proofErr w:type="spellStart"/>
+      <w:r>
+        <w:t>repo</w:t>
+      </w:r>
+      <w:proofErr w:type="spellEnd"/>
+      <w:r>
+        <w:t xml:space="preserve"> na </w:t>
+      </w:r>
+      <w:proofErr w:type="spellStart"/>
+      <w:r>
+        <w:t>Github</w:t>
+      </w:r>
+      <w:proofErr w:type="spellEnd"/>
+      <w:r>
+        <w:t>.</w:t>
       </w:r>
     </w:p>
     <w:p>
@@ -1281,7 +1525,21 @@
         <w:rPr>
           <w:color w:val="FF0000"/>
         </w:rPr>
-        <w:t xml:space="preserve"> zostanie uznane za plagiat i ocenione na ocenę „ndst”.</w:t>
+        <w:t xml:space="preserve"> zostanie uznane za plagiat i ocenione na ocenę „</w:t>
+      </w:r>
+      <w:proofErr w:type="spellStart"/>
+      <w:r>
+        <w:rPr>
+          <w:color w:val="FF0000"/>
+        </w:rPr>
+        <w:t>ndst</w:t>
+      </w:r>
+      <w:proofErr w:type="spellEnd"/>
+      <w:r>
+        <w:rPr>
+          <w:color w:val="FF0000"/>
+        </w:rPr>
+        <w:t>”.</w:t>
       </w:r>
     </w:p>
     <w:bookmarkEnd w:id="3"/>
@@ -1481,7 +1739,7 @@
 </file>
 
 <file path=word/endnotes.xml><?xml version="1.0" encoding="utf-8"?>
-<w:endnotes xmlns:wpc="http://schemas.microsoft.com/office/word/2010/wordprocessingCanvas" xmlns:cx="http://schemas.microsoft.com/office/drawing/2014/chartex" xmlns:cx1="http://schemas.microsoft.com/office/drawing/2015/9/8/chartex" xmlns:cx2="http://schemas.microsoft.com/office/drawing/2015/10/21/chartex" xmlns:cx3="http://schemas.microsoft.com/office/drawing/2016/5/9/chartex" xmlns:cx4="http://schemas.microsoft.com/office/drawing/2016/5/10/chartex" xmlns:cx5="http://schemas.microsoft.com/office/drawing/2016/5/11/chartex" xmlns:cx6="http://schemas.microsoft.com/office/drawing/2016/5/12/chartex" xmlns:cx7="http://schemas.microsoft.com/office/drawing/2016/5/13/chartex" xmlns:cx8="http://schemas.microsoft.com/office/drawing/2016/5/14/chartex" xmlns:mc="http://schemas.openxmlformats.org/markup-compatibility/2006" xmlns:aink="http://schemas.microsoft.com/office/drawing/2016/ink" xmlns:am3d="http://schemas.microsoft.com/office/drawing/2017/model3d" xmlns:o="urn:schemas-microsoft-com:office:office" xmlns:oel="http://schemas.microsoft.com/office/2019/extlst" xmlns:r="http://schemas.openxmlformats.org/officeDocument/2006/relationships" xmlns:m="http://schemas.openxmlformats.org/officeDocument/2006/math" xmlns:v="urn:schemas-microsoft-com:vml" xmlns:wp14="http://schemas.microsoft.com/office/word/2010/wordprocessingDrawing" xmlns:wp="http://schemas.openxmlformats.org/drawingml/2006/wordprocessingDrawing" xmlns:w10="urn:schemas-microsoft-com:office:word" xmlns:w="http://schemas.openxmlformats.org/wordprocessingml/2006/main" xmlns:w14="http://schemas.microsoft.com/office/word/2010/wordml" xmlns:w15="http://schemas.microsoft.com/office/word/2012/wordml" xmlns:w16cex="http://schemas.microsoft.com/office/word/2018/wordml/cex" xmlns:w16cid="http://schemas.microsoft.com/office/word/2016/wordml/cid" xmlns:w16="http://schemas.microsoft.com/office/word/2018/wordml" xmlns:w16du="http://schemas.microsoft.com/office/word/2023/wordml/word16du" xmlns:w16sdtdh="http://schemas.microsoft.com/office/word/2020/wordml/sdtdatahash" xmlns:w16se="http://schemas.microsoft.com/office/word/2015/wordml/symex" xmlns:wpg="http://schemas.microsoft.com/office/word/2010/wordprocessingGroup" xmlns:wpi="http://schemas.microsoft.com/office/word/2010/wordprocessingInk" xmlns:wne="http://schemas.microsoft.com/office/word/2006/wordml" xmlns:wps="http://schemas.microsoft.com/office/word/2010/wordprocessingShape" mc:Ignorable="w14 w15 w16se w16cid w16 w16cex w16sdtdh wp14">
+<w:endnotes xmlns:wpc="http://schemas.microsoft.com/office/word/2010/wordprocessingCanvas" xmlns:cx="http://schemas.microsoft.com/office/drawing/2014/chartex" xmlns:cx1="http://schemas.microsoft.com/office/drawing/2015/9/8/chartex" xmlns:cx2="http://schemas.microsoft.com/office/drawing/2015/10/21/chartex" xmlns:cx3="http://schemas.microsoft.com/office/drawing/2016/5/9/chartex" xmlns:cx4="http://schemas.microsoft.com/office/drawing/2016/5/10/chartex" xmlns:cx5="http://schemas.microsoft.com/office/drawing/2016/5/11/chartex" xmlns:cx6="http://schemas.microsoft.com/office/drawing/2016/5/12/chartex" xmlns:cx7="http://schemas.microsoft.com/office/drawing/2016/5/13/chartex" xmlns:cx8="http://schemas.microsoft.com/office/drawing/2016/5/14/chartex" xmlns:mc="http://schemas.openxmlformats.org/markup-compatibility/2006" xmlns:aink="http://schemas.microsoft.com/office/drawing/2016/ink" xmlns:am3d="http://schemas.microsoft.com/office/drawing/2017/model3d" xmlns:o="urn:schemas-microsoft-com:office:office" xmlns:oel="http://schemas.microsoft.com/office/2019/extlst" xmlns:r="http://schemas.openxmlformats.org/officeDocument/2006/relationships" xmlns:m="http://schemas.openxmlformats.org/officeDocument/2006/math" xmlns:v="urn:schemas-microsoft-com:vml" xmlns:wp14="http://schemas.microsoft.com/office/word/2010/wordprocessingDrawing" xmlns:wp="http://schemas.openxmlformats.org/drawingml/2006/wordprocessingDrawing" xmlns:w10="urn:schemas-microsoft-com:office:word" xmlns:w="http://schemas.openxmlformats.org/wordprocessingml/2006/main" xmlns:w14="http://schemas.microsoft.com/office/word/2010/wordml" xmlns:w15="http://schemas.microsoft.com/office/word/2012/wordml" xmlns:w16cex="http://schemas.microsoft.com/office/word/2018/wordml/cex" xmlns:w16cid="http://schemas.microsoft.com/office/word/2016/wordml/cid" xmlns:w16="http://schemas.microsoft.com/office/word/2018/wordml" xmlns:w16sdtdh="http://schemas.microsoft.com/office/word/2020/wordml/sdtdatahash" xmlns:w16se="http://schemas.microsoft.com/office/word/2015/wordml/symex" xmlns:wpg="http://schemas.microsoft.com/office/word/2010/wordprocessingGroup" xmlns:wpi="http://schemas.microsoft.com/office/word/2010/wordprocessingInk" xmlns:wne="http://schemas.microsoft.com/office/word/2006/wordml" xmlns:wps="http://schemas.microsoft.com/office/word/2010/wordprocessingShape" mc:Ignorable="w14 w15 w16se w16cid w16 w16cex w16sdtdh wp14">
   <w:endnote w:type="separator" w:id="-1">
     <w:p>
       <w:pPr>
@@ -1506,7 +1764,7 @@
 </file>
 
 <file path=word/footer1.xml><?xml version="1.0" encoding="utf-8"?>
-<w:ftr xmlns:wpc="http://schemas.microsoft.com/office/word/2010/wordprocessingCanvas" xmlns:cx="http://schemas.microsoft.com/office/drawing/2014/chartex" xmlns:cx1="http://schemas.microsoft.com/office/drawing/2015/9/8/chartex" xmlns:cx2="http://schemas.microsoft.com/office/drawing/2015/10/21/chartex" xmlns:cx3="http://schemas.microsoft.com/office/drawing/2016/5/9/chartex" xmlns:cx4="http://schemas.microsoft.com/office/drawing/2016/5/10/chartex" xmlns:cx5="http://schemas.microsoft.com/office/drawing/2016/5/11/chartex" xmlns:cx6="http://schemas.microsoft.com/office/drawing/2016/5/12/chartex" xmlns:cx7="http://schemas.microsoft.com/office/drawing/2016/5/13/chartex" xmlns:cx8="http://schemas.microsoft.com/office/drawing/2016/5/14/chartex" xmlns:mc="http://schemas.openxmlformats.org/markup-compatibility/2006" xmlns:aink="http://schemas.microsoft.com/office/drawing/2016/ink" xmlns:am3d="http://schemas.microsoft.com/office/drawing/2017/model3d" xmlns:o="urn:schemas-microsoft-com:office:office" xmlns:oel="http://schemas.microsoft.com/office/2019/extlst" xmlns:r="http://schemas.openxmlformats.org/officeDocument/2006/relationships" xmlns:m="http://schemas.openxmlformats.org/officeDocument/2006/math" xmlns:v="urn:schemas-microsoft-com:vml" xmlns:wp14="http://schemas.microsoft.com/office/word/2010/wordprocessingDrawing" xmlns:wp="http://schemas.openxmlformats.org/drawingml/2006/wordprocessingDrawing" xmlns:w10="urn:schemas-microsoft-com:office:word" xmlns:w="http://schemas.openxmlformats.org/wordprocessingml/2006/main" xmlns:w14="http://schemas.microsoft.com/office/word/2010/wordml" xmlns:w15="http://schemas.microsoft.com/office/word/2012/wordml" xmlns:w16cex="http://schemas.microsoft.com/office/word/2018/wordml/cex" xmlns:w16cid="http://schemas.microsoft.com/office/word/2016/wordml/cid" xmlns:w16="http://schemas.microsoft.com/office/word/2018/wordml" xmlns:w16du="http://schemas.microsoft.com/office/word/2023/wordml/word16du" xmlns:w16sdtdh="http://schemas.microsoft.com/office/word/2020/wordml/sdtdatahash" xmlns:w16se="http://schemas.microsoft.com/office/word/2015/wordml/symex" xmlns:wpg="http://schemas.microsoft.com/office/word/2010/wordprocessingGroup" xmlns:wpi="http://schemas.microsoft.com/office/word/2010/wordprocessingInk" xmlns:wne="http://schemas.microsoft.com/office/word/2006/wordml" xmlns:wps="http://schemas.microsoft.com/office/word/2010/wordprocessingShape" mc:Ignorable="w14 w15 w16se w16cid w16 w16cex w16sdtdh wp14">
+<w:ftr xmlns:wpc="http://schemas.microsoft.com/office/word/2010/wordprocessingCanvas" xmlns:cx="http://schemas.microsoft.com/office/drawing/2014/chartex" xmlns:cx1="http://schemas.microsoft.com/office/drawing/2015/9/8/chartex" xmlns:cx2="http://schemas.microsoft.com/office/drawing/2015/10/21/chartex" xmlns:cx3="http://schemas.microsoft.com/office/drawing/2016/5/9/chartex" xmlns:cx4="http://schemas.microsoft.com/office/drawing/2016/5/10/chartex" xmlns:cx5="http://schemas.microsoft.com/office/drawing/2016/5/11/chartex" xmlns:cx6="http://schemas.microsoft.com/office/drawing/2016/5/12/chartex" xmlns:cx7="http://schemas.microsoft.com/office/drawing/2016/5/13/chartex" xmlns:cx8="http://schemas.microsoft.com/office/drawing/2016/5/14/chartex" xmlns:mc="http://schemas.openxmlformats.org/markup-compatibility/2006" xmlns:aink="http://schemas.microsoft.com/office/drawing/2016/ink" xmlns:am3d="http://schemas.microsoft.com/office/drawing/2017/model3d" xmlns:o="urn:schemas-microsoft-com:office:office" xmlns:oel="http://schemas.microsoft.com/office/2019/extlst" xmlns:r="http://schemas.openxmlformats.org/officeDocument/2006/relationships" xmlns:m="http://schemas.openxmlformats.org/officeDocument/2006/math" xmlns:v="urn:schemas-microsoft-com:vml" xmlns:wp14="http://schemas.microsoft.com/office/word/2010/wordprocessingDrawing" xmlns:wp="http://schemas.openxmlformats.org/drawingml/2006/wordprocessingDrawing" xmlns:w10="urn:schemas-microsoft-com:office:word" xmlns:w="http://schemas.openxmlformats.org/wordprocessingml/2006/main" xmlns:w14="http://schemas.microsoft.com/office/word/2010/wordml" xmlns:w15="http://schemas.microsoft.com/office/word/2012/wordml" xmlns:w16cex="http://schemas.microsoft.com/office/word/2018/wordml/cex" xmlns:w16cid="http://schemas.microsoft.com/office/word/2016/wordml/cid" xmlns:w16="http://schemas.microsoft.com/office/word/2018/wordml" xmlns:w16sdtdh="http://schemas.microsoft.com/office/word/2020/wordml/sdtdatahash" xmlns:w16se="http://schemas.microsoft.com/office/word/2015/wordml/symex" xmlns:wpg="http://schemas.microsoft.com/office/word/2010/wordprocessingGroup" xmlns:wpi="http://schemas.microsoft.com/office/word/2010/wordprocessingInk" xmlns:wne="http://schemas.microsoft.com/office/word/2006/wordml" xmlns:wps="http://schemas.microsoft.com/office/word/2010/wordprocessingShape" mc:Ignorable="w14 w15 w16se w16cid w16 w16cex w16sdtdh wp14">
   <w:sdt>
     <w:sdtPr>
       <w:id w:val="-1920632300"/>
@@ -1582,7 +1840,7 @@
 </file>
 
 <file path=word/footnotes.xml><?xml version="1.0" encoding="utf-8"?>
-<w:footnotes xmlns:wpc="http://schemas.microsoft.com/office/word/2010/wordprocessingCanvas" xmlns:cx="http://schemas.microsoft.com/office/drawing/2014/chartex" xmlns:cx1="http://schemas.microsoft.com/office/drawing/2015/9/8/chartex" xmlns:cx2="http://schemas.microsoft.com/office/drawing/2015/10/21/chartex" xmlns:cx3="http://schemas.microsoft.com/office/drawing/2016/5/9/chartex" xmlns:cx4="http://schemas.microsoft.com/office/drawing/2016/5/10/chartex" xmlns:cx5="http://schemas.microsoft.com/office/drawing/2016/5/11/chartex" xmlns:cx6="http://schemas.microsoft.com/office/drawing/2016/5/12/chartex" xmlns:cx7="http://schemas.microsoft.com/office/drawing/2016/5/13/chartex" xmlns:cx8="http://schemas.microsoft.com/office/drawing/2016/5/14/chartex" xmlns:mc="http://schemas.openxmlformats.org/markup-compatibility/2006" xmlns:aink="http://schemas.microsoft.com/office/drawing/2016/ink" xmlns:am3d="http://schemas.microsoft.com/office/drawing/2017/model3d" xmlns:o="urn:schemas-microsoft-com:office:office" xmlns:oel="http://schemas.microsoft.com/office/2019/extlst" xmlns:r="http://schemas.openxmlformats.org/officeDocument/2006/relationships" xmlns:m="http://schemas.openxmlformats.org/officeDocument/2006/math" xmlns:v="urn:schemas-microsoft-com:vml" xmlns:wp14="http://schemas.microsoft.com/office/word/2010/wordprocessingDrawing" xmlns:wp="http://schemas.openxmlformats.org/drawingml/2006/wordprocessingDrawing" xmlns:w10="urn:schemas-microsoft-com:office:word" xmlns:w="http://schemas.openxmlformats.org/wordprocessingml/2006/main" xmlns:w14="http://schemas.microsoft.com/office/word/2010/wordml" xmlns:w15="http://schemas.microsoft.com/office/word/2012/wordml" xmlns:w16cex="http://schemas.microsoft.com/office/word/2018/wordml/cex" xmlns:w16cid="http://schemas.microsoft.com/office/word/2016/wordml/cid" xmlns:w16="http://schemas.microsoft.com/office/word/2018/wordml" xmlns:w16du="http://schemas.microsoft.com/office/word/2023/wordml/word16du" xmlns:w16sdtdh="http://schemas.microsoft.com/office/word/2020/wordml/sdtdatahash" xmlns:w16se="http://schemas.microsoft.com/office/word/2015/wordml/symex" xmlns:wpg="http://schemas.microsoft.com/office/word/2010/wordprocessingGroup" xmlns:wpi="http://schemas.microsoft.com/office/word/2010/wordprocessingInk" xmlns:wne="http://schemas.microsoft.com/office/word/2006/wordml" xmlns:wps="http://schemas.microsoft.com/office/word/2010/wordprocessingShape" mc:Ignorable="w14 w15 w16se w16cid w16 w16cex w16sdtdh wp14">
+<w:footnotes xmlns:wpc="http://schemas.microsoft.com/office/word/2010/wordprocessingCanvas" xmlns:cx="http://schemas.microsoft.com/office/drawing/2014/chartex" xmlns:cx1="http://schemas.microsoft.com/office/drawing/2015/9/8/chartex" xmlns:cx2="http://schemas.microsoft.com/office/drawing/2015/10/21/chartex" xmlns:cx3="http://schemas.microsoft.com/office/drawing/2016/5/9/chartex" xmlns:cx4="http://schemas.microsoft.com/office/drawing/2016/5/10/chartex" xmlns:cx5="http://schemas.microsoft.com/office/drawing/2016/5/11/chartex" xmlns:cx6="http://schemas.microsoft.com/office/drawing/2016/5/12/chartex" xmlns:cx7="http://schemas.microsoft.com/office/drawing/2016/5/13/chartex" xmlns:cx8="http://schemas.microsoft.com/office/drawing/2016/5/14/chartex" xmlns:mc="http://schemas.openxmlformats.org/markup-compatibility/2006" xmlns:aink="http://schemas.microsoft.com/office/drawing/2016/ink" xmlns:am3d="http://schemas.microsoft.com/office/drawing/2017/model3d" xmlns:o="urn:schemas-microsoft-com:office:office" xmlns:oel="http://schemas.microsoft.com/office/2019/extlst" xmlns:r="http://schemas.openxmlformats.org/officeDocument/2006/relationships" xmlns:m="http://schemas.openxmlformats.org/officeDocument/2006/math" xmlns:v="urn:schemas-microsoft-com:vml" xmlns:wp14="http://schemas.microsoft.com/office/word/2010/wordprocessingDrawing" xmlns:wp="http://schemas.openxmlformats.org/drawingml/2006/wordprocessingDrawing" xmlns:w10="urn:schemas-microsoft-com:office:word" xmlns:w="http://schemas.openxmlformats.org/wordprocessingml/2006/main" xmlns:w14="http://schemas.microsoft.com/office/word/2010/wordml" xmlns:w15="http://schemas.microsoft.com/office/word/2012/wordml" xmlns:w16cex="http://schemas.microsoft.com/office/word/2018/wordml/cex" xmlns:w16cid="http://schemas.microsoft.com/office/word/2016/wordml/cid" xmlns:w16="http://schemas.microsoft.com/office/word/2018/wordml" xmlns:w16sdtdh="http://schemas.microsoft.com/office/word/2020/wordml/sdtdatahash" xmlns:w16se="http://schemas.microsoft.com/office/word/2015/wordml/symex" xmlns:wpg="http://schemas.microsoft.com/office/word/2010/wordprocessingGroup" xmlns:wpi="http://schemas.microsoft.com/office/word/2010/wordprocessingInk" xmlns:wne="http://schemas.microsoft.com/office/word/2006/wordml" xmlns:wps="http://schemas.microsoft.com/office/word/2010/wordprocessingShape" mc:Ignorable="w14 w15 w16se w16cid w16 w16cex w16sdtdh wp14">
   <w:footnote w:type="separator" w:id="-1">
     <w:p>
       <w:pPr>
@@ -1607,7 +1865,7 @@
 </file>
 
 <file path=word/header1.xml><?xml version="1.0" encoding="utf-8"?>
-<w:hdr xmlns:wpc="http://schemas.microsoft.com/office/word/2010/wordprocessingCanvas" xmlns:cx="http://schemas.microsoft.com/office/drawing/2014/chartex" xmlns:cx1="http://schemas.microsoft.com/office/drawing/2015/9/8/chartex" xmlns:cx2="http://schemas.microsoft.com/office/drawing/2015/10/21/chartex" xmlns:cx3="http://schemas.microsoft.com/office/drawing/2016/5/9/chartex" xmlns:cx4="http://schemas.microsoft.com/office/drawing/2016/5/10/chartex" xmlns:cx5="http://schemas.microsoft.com/office/drawing/2016/5/11/chartex" xmlns:cx6="http://schemas.microsoft.com/office/drawing/2016/5/12/chartex" xmlns:cx7="http://schemas.microsoft.com/office/drawing/2016/5/13/chartex" xmlns:cx8="http://schemas.microsoft.com/office/drawing/2016/5/14/chartex" xmlns:mc="http://schemas.openxmlformats.org/markup-compatibility/2006" xmlns:aink="http://schemas.microsoft.com/office/drawing/2016/ink" xmlns:am3d="http://schemas.microsoft.com/office/drawing/2017/model3d" xmlns:o="urn:schemas-microsoft-com:office:office" xmlns:oel="http://schemas.microsoft.com/office/2019/extlst" xmlns:r="http://schemas.openxmlformats.org/officeDocument/2006/relationships" xmlns:m="http://schemas.openxmlformats.org/officeDocument/2006/math" xmlns:v="urn:schemas-microsoft-com:vml" xmlns:wp14="http://schemas.microsoft.com/office/word/2010/wordprocessingDrawing" xmlns:wp="http://schemas.openxmlformats.org/drawingml/2006/wordprocessingDrawing" xmlns:w10="urn:schemas-microsoft-com:office:word" xmlns:w="http://schemas.openxmlformats.org/wordprocessingml/2006/main" xmlns:w14="http://schemas.microsoft.com/office/word/2010/wordml" xmlns:w15="http://schemas.microsoft.com/office/word/2012/wordml" xmlns:w16cex="http://schemas.microsoft.com/office/word/2018/wordml/cex" xmlns:w16cid="http://schemas.microsoft.com/office/word/2016/wordml/cid" xmlns:w16="http://schemas.microsoft.com/office/word/2018/wordml" xmlns:w16du="http://schemas.microsoft.com/office/word/2023/wordml/word16du" xmlns:w16sdtdh="http://schemas.microsoft.com/office/word/2020/wordml/sdtdatahash" xmlns:w16se="http://schemas.microsoft.com/office/word/2015/wordml/symex" xmlns:wpg="http://schemas.microsoft.com/office/word/2010/wordprocessingGroup" xmlns:wpi="http://schemas.microsoft.com/office/word/2010/wordprocessingInk" xmlns:wne="http://schemas.microsoft.com/office/word/2006/wordml" xmlns:wps="http://schemas.microsoft.com/office/word/2010/wordprocessingShape" mc:Ignorable="w14 w15 w16se w16cid w16 w16cex w16sdtdh wp14">
+<w:hdr xmlns:wpc="http://schemas.microsoft.com/office/word/2010/wordprocessingCanvas" xmlns:cx="http://schemas.microsoft.com/office/drawing/2014/chartex" xmlns:cx1="http://schemas.microsoft.com/office/drawing/2015/9/8/chartex" xmlns:cx2="http://schemas.microsoft.com/office/drawing/2015/10/21/chartex" xmlns:cx3="http://schemas.microsoft.com/office/drawing/2016/5/9/chartex" xmlns:cx4="http://schemas.microsoft.com/office/drawing/2016/5/10/chartex" xmlns:cx5="http://schemas.microsoft.com/office/drawing/2016/5/11/chartex" xmlns:cx6="http://schemas.microsoft.com/office/drawing/2016/5/12/chartex" xmlns:cx7="http://schemas.microsoft.com/office/drawing/2016/5/13/chartex" xmlns:cx8="http://schemas.microsoft.com/office/drawing/2016/5/14/chartex" xmlns:mc="http://schemas.openxmlformats.org/markup-compatibility/2006" xmlns:aink="http://schemas.microsoft.com/office/drawing/2016/ink" xmlns:am3d="http://schemas.microsoft.com/office/drawing/2017/model3d" xmlns:o="urn:schemas-microsoft-com:office:office" xmlns:oel="http://schemas.microsoft.com/office/2019/extlst" xmlns:r="http://schemas.openxmlformats.org/officeDocument/2006/relationships" xmlns:m="http://schemas.openxmlformats.org/officeDocument/2006/math" xmlns:v="urn:schemas-microsoft-com:vml" xmlns:wp14="http://schemas.microsoft.com/office/word/2010/wordprocessingDrawing" xmlns:wp="http://schemas.openxmlformats.org/drawingml/2006/wordprocessingDrawing" xmlns:w10="urn:schemas-microsoft-com:office:word" xmlns:w="http://schemas.openxmlformats.org/wordprocessingml/2006/main" xmlns:w14="http://schemas.microsoft.com/office/word/2010/wordml" xmlns:w15="http://schemas.microsoft.com/office/word/2012/wordml" xmlns:w16cex="http://schemas.microsoft.com/office/word/2018/wordml/cex" xmlns:w16cid="http://schemas.microsoft.com/office/word/2016/wordml/cid" xmlns:w16="http://schemas.microsoft.com/office/word/2018/wordml" xmlns:w16sdtdh="http://schemas.microsoft.com/office/word/2020/wordml/sdtdatahash" xmlns:w16se="http://schemas.microsoft.com/office/word/2015/wordml/symex" xmlns:wpg="http://schemas.microsoft.com/office/word/2010/wordprocessingGroup" xmlns:wpi="http://schemas.microsoft.com/office/word/2010/wordprocessingInk" xmlns:wne="http://schemas.microsoft.com/office/word/2006/wordml" xmlns:wps="http://schemas.microsoft.com/office/word/2010/wordprocessingShape" mc:Ignorable="w14 w15 w16se w16cid w16 w16cex w16sdtdh wp14">
   <w:p>
     <w:pPr>
       <w:spacing w:line="264" w:lineRule="auto"/>
@@ -1688,7 +1946,7 @@
             </wp:anchor>
           </w:drawing>
         </mc:Choice>
-        <mc:Fallback>
+        <mc:Fallback xmlns:w16du="http://schemas.microsoft.com/office/word/2023/wordml/word16du">
           <w:pict>
             <v:rect w14:anchorId="15814C07" id="Prostokąt 222" o:spid="_x0000_s1026" style="position:absolute;margin-left:0;margin-top:0;width:580.8pt;height:752.4pt;z-index:251659264;visibility:visible;mso-wrap-style:square;mso-width-percent:950;mso-height-percent:950;mso-wrap-distance-left:9pt;mso-wrap-distance-top:0;mso-wrap-distance-right:9pt;mso-wrap-distance-bottom:0;mso-position-horizontal:center;mso-position-horizontal-relative:page;mso-position-vertical:center;mso-position-vertical-relative:page;mso-width-percent:950;mso-height-percent:950;mso-width-relative:page;mso-height-relative:page;v-text-anchor:middle" o:gfxdata="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" filled="f" strokecolor="#747070 [1614]" strokeweight="1.25pt">
               <w10:wrap anchorx="page" anchory="page"/>
@@ -1733,7 +1991,7 @@
 </file>
 
 <file path=word/numbering.xml><?xml version="1.0" encoding="utf-8"?>
-<w:numbering xmlns:wpc="http://schemas.microsoft.com/office/word/2010/wordprocessingCanvas" xmlns:cx="http://schemas.microsoft.com/office/drawing/2014/chartex" xmlns:cx1="http://schemas.microsoft.com/office/drawing/2015/9/8/chartex" xmlns:cx2="http://schemas.microsoft.com/office/drawing/2015/10/21/chartex" xmlns:cx3="http://schemas.microsoft.com/office/drawing/2016/5/9/chartex" xmlns:cx4="http://schemas.microsoft.com/office/drawing/2016/5/10/chartex" xmlns:cx5="http://schemas.microsoft.com/office/drawing/2016/5/11/chartex" xmlns:cx6="http://schemas.microsoft.com/office/drawing/2016/5/12/chartex" xmlns:cx7="http://schemas.microsoft.com/office/drawing/2016/5/13/chartex" xmlns:cx8="http://schemas.microsoft.com/office/drawing/2016/5/14/chartex" xmlns:mc="http://schemas.openxmlformats.org/markup-compatibility/2006" xmlns:aink="http://schemas.microsoft.com/office/drawing/2016/ink" xmlns:am3d="http://schemas.microsoft.com/office/drawing/2017/model3d" xmlns:o="urn:schemas-microsoft-com:office:office" xmlns:oel="http://schemas.microsoft.com/office/2019/extlst" xmlns:r="http://schemas.openxmlformats.org/officeDocument/2006/relationships" xmlns:m="http://schemas.openxmlformats.org/officeDocument/2006/math" xmlns:v="urn:schemas-microsoft-com:vml" xmlns:wp14="http://schemas.microsoft.com/office/word/2010/wordprocessingDrawing" xmlns:wp="http://schemas.openxmlformats.org/drawingml/2006/wordprocessingDrawing" xmlns:w10="urn:schemas-microsoft-com:office:word" xmlns:w="http://schemas.openxmlformats.org/wordprocessingml/2006/main" xmlns:w14="http://schemas.microsoft.com/office/word/2010/wordml" xmlns:w15="http://schemas.microsoft.com/office/word/2012/wordml" xmlns:w16cex="http://schemas.microsoft.com/office/word/2018/wordml/cex" xmlns:w16cid="http://schemas.microsoft.com/office/word/2016/wordml/cid" xmlns:w16="http://schemas.microsoft.com/office/word/2018/wordml" xmlns:w16du="http://schemas.microsoft.com/office/word/2023/wordml/word16du" xmlns:w16sdtdh="http://schemas.microsoft.com/office/word/2020/wordml/sdtdatahash" xmlns:w16se="http://schemas.microsoft.com/office/word/2015/wordml/symex" xmlns:wpg="http://schemas.microsoft.com/office/word/2010/wordprocessingGroup" xmlns:wpi="http://schemas.microsoft.com/office/word/2010/wordprocessingInk" xmlns:wne="http://schemas.microsoft.com/office/word/2006/wordml" xmlns:wps="http://schemas.microsoft.com/office/word/2010/wordprocessingShape" mc:Ignorable="w14 w15 w16se w16cid w16 w16cex w16sdtdh wp14">
+<w:numbering xmlns:wpc="http://schemas.microsoft.com/office/word/2010/wordprocessingCanvas" xmlns:cx="http://schemas.microsoft.com/office/drawing/2014/chartex" xmlns:cx1="http://schemas.microsoft.com/office/drawing/2015/9/8/chartex" xmlns:cx2="http://schemas.microsoft.com/office/drawing/2015/10/21/chartex" xmlns:cx3="http://schemas.microsoft.com/office/drawing/2016/5/9/chartex" xmlns:cx4="http://schemas.microsoft.com/office/drawing/2016/5/10/chartex" xmlns:cx5="http://schemas.microsoft.com/office/drawing/2016/5/11/chartex" xmlns:cx6="http://schemas.microsoft.com/office/drawing/2016/5/12/chartex" xmlns:cx7="http://schemas.microsoft.com/office/drawing/2016/5/13/chartex" xmlns:cx8="http://schemas.microsoft.com/office/drawing/2016/5/14/chartex" xmlns:mc="http://schemas.openxmlformats.org/markup-compatibility/2006" xmlns:aink="http://schemas.microsoft.com/office/drawing/2016/ink" xmlns:am3d="http://schemas.microsoft.com/office/drawing/2017/model3d" xmlns:o="urn:schemas-microsoft-com:office:office" xmlns:oel="http://schemas.microsoft.com/office/2019/extlst" xmlns:r="http://schemas.openxmlformats.org/officeDocument/2006/relationships" xmlns:m="http://schemas.openxmlformats.org/officeDocument/2006/math" xmlns:v="urn:schemas-microsoft-com:vml" xmlns:wp14="http://schemas.microsoft.com/office/word/2010/wordprocessingDrawing" xmlns:wp="http://schemas.openxmlformats.org/drawingml/2006/wordprocessingDrawing" xmlns:w10="urn:schemas-microsoft-com:office:word" xmlns:w="http://schemas.openxmlformats.org/wordprocessingml/2006/main" xmlns:w14="http://schemas.microsoft.com/office/word/2010/wordml" xmlns:w15="http://schemas.microsoft.com/office/word/2012/wordml" xmlns:w16cex="http://schemas.microsoft.com/office/word/2018/wordml/cex" xmlns:w16cid="http://schemas.microsoft.com/office/word/2016/wordml/cid" xmlns:w16="http://schemas.microsoft.com/office/word/2018/wordml" xmlns:w16sdtdh="http://schemas.microsoft.com/office/word/2020/wordml/sdtdatahash" xmlns:w16se="http://schemas.microsoft.com/office/word/2015/wordml/symex" xmlns:wpg="http://schemas.microsoft.com/office/word/2010/wordprocessingGroup" xmlns:wpi="http://schemas.microsoft.com/office/word/2010/wordprocessingInk" xmlns:wne="http://schemas.microsoft.com/office/word/2006/wordml" xmlns:wps="http://schemas.microsoft.com/office/word/2010/wordprocessingShape" mc:Ignorable="w14 w15 w16se w16cid w16 w16cex w16sdtdh wp14">
   <w:abstractNum w:abstractNumId="0" w15:restartNumberingAfterBreak="0">
     <w:nsid w:val="01E43FF3"/>
     <w:multiLevelType w:val="hybridMultilevel"/>
@@ -6219,7 +6477,7 @@
 </file>
 
 <file path=word/glossary/document.xml><?xml version="1.0" encoding="utf-8"?>
-<w:glossaryDocument xmlns:wpc="http://schemas.microsoft.com/office/word/2010/wordprocessingCanvas" xmlns:cx="http://schemas.microsoft.com/office/drawing/2014/chartex" xmlns:cx1="http://schemas.microsoft.com/office/drawing/2015/9/8/chartex" xmlns:cx2="http://schemas.microsoft.com/office/drawing/2015/10/21/chartex" xmlns:cx3="http://schemas.microsoft.com/office/drawing/2016/5/9/chartex" xmlns:cx4="http://schemas.microsoft.com/office/drawing/2016/5/10/chartex" xmlns:cx5="http://schemas.microsoft.com/office/drawing/2016/5/11/chartex" xmlns:cx6="http://schemas.microsoft.com/office/drawing/2016/5/12/chartex" xmlns:cx7="http://schemas.microsoft.com/office/drawing/2016/5/13/chartex" xmlns:cx8="http://schemas.microsoft.com/office/drawing/2016/5/14/chartex" xmlns:mc="http://schemas.openxmlformats.org/markup-compatibility/2006" xmlns:aink="http://schemas.microsoft.com/office/drawing/2016/ink" xmlns:am3d="http://schemas.microsoft.com/office/drawing/2017/model3d" xmlns:o="urn:schemas-microsoft-com:office:office" xmlns:oel="http://schemas.microsoft.com/office/2019/extlst" xmlns:r="http://schemas.openxmlformats.org/officeDocument/2006/relationships" xmlns:m="http://schemas.openxmlformats.org/officeDocument/2006/math" xmlns:v="urn:schemas-microsoft-com:vml" xmlns:wp14="http://schemas.microsoft.com/office/word/2010/wordprocessingDrawing" xmlns:wp="http://schemas.openxmlformats.org/drawingml/2006/wordprocessingDrawing" xmlns:w10="urn:schemas-microsoft-com:office:word" xmlns:w="http://schemas.openxmlformats.org/wordprocessingml/2006/main" xmlns:w14="http://schemas.microsoft.com/office/word/2010/wordml" xmlns:w15="http://schemas.microsoft.com/office/word/2012/wordml" xmlns:w16cex="http://schemas.microsoft.com/office/word/2018/wordml/cex" xmlns:w16cid="http://schemas.microsoft.com/office/word/2016/wordml/cid" xmlns:w16="http://schemas.microsoft.com/office/word/2018/wordml" xmlns:w16du="http://schemas.microsoft.com/office/word/2023/wordml/word16du" xmlns:w16sdtdh="http://schemas.microsoft.com/office/word/2020/wordml/sdtdatahash" xmlns:w16se="http://schemas.microsoft.com/office/word/2015/wordml/symex" xmlns:wpg="http://schemas.microsoft.com/office/word/2010/wordprocessingGroup" xmlns:wpi="http://schemas.microsoft.com/office/word/2010/wordprocessingInk" xmlns:wne="http://schemas.microsoft.com/office/word/2006/wordml" xmlns:wps="http://schemas.microsoft.com/office/word/2010/wordprocessingShape" mc:Ignorable="w14 w15 w16se w16cid w16 w16cex w16sdtdh wp14">
+<w:glossaryDocument xmlns:wpc="http://schemas.microsoft.com/office/word/2010/wordprocessingCanvas" xmlns:cx="http://schemas.microsoft.com/office/drawing/2014/chartex" xmlns:cx1="http://schemas.microsoft.com/office/drawing/2015/9/8/chartex" xmlns:cx2="http://schemas.microsoft.com/office/drawing/2015/10/21/chartex" xmlns:cx3="http://schemas.microsoft.com/office/drawing/2016/5/9/chartex" xmlns:cx4="http://schemas.microsoft.com/office/drawing/2016/5/10/chartex" xmlns:cx5="http://schemas.microsoft.com/office/drawing/2016/5/11/chartex" xmlns:cx6="http://schemas.microsoft.com/office/drawing/2016/5/12/chartex" xmlns:cx7="http://schemas.microsoft.com/office/drawing/2016/5/13/chartex" xmlns:cx8="http://schemas.microsoft.com/office/drawing/2016/5/14/chartex" xmlns:mc="http://schemas.openxmlformats.org/markup-compatibility/2006" xmlns:aink="http://schemas.microsoft.com/office/drawing/2016/ink" xmlns:am3d="http://schemas.microsoft.com/office/drawing/2017/model3d" xmlns:o="urn:schemas-microsoft-com:office:office" xmlns:oel="http://schemas.microsoft.com/office/2019/extlst" xmlns:r="http://schemas.openxmlformats.org/officeDocument/2006/relationships" xmlns:m="http://schemas.openxmlformats.org/officeDocument/2006/math" xmlns:v="urn:schemas-microsoft-com:vml" xmlns:wp14="http://schemas.microsoft.com/office/word/2010/wordprocessingDrawing" xmlns:wp="http://schemas.openxmlformats.org/drawingml/2006/wordprocessingDrawing" xmlns:w10="urn:schemas-microsoft-com:office:word" xmlns:w="http://schemas.openxmlformats.org/wordprocessingml/2006/main" xmlns:w14="http://schemas.microsoft.com/office/word/2010/wordml" xmlns:w15="http://schemas.microsoft.com/office/word/2012/wordml" xmlns:w16cex="http://schemas.microsoft.com/office/word/2018/wordml/cex" xmlns:w16cid="http://schemas.microsoft.com/office/word/2016/wordml/cid" xmlns:w16="http://schemas.microsoft.com/office/word/2018/wordml" xmlns:w16sdtdh="http://schemas.microsoft.com/office/word/2020/wordml/sdtdatahash" xmlns:w16se="http://schemas.microsoft.com/office/word/2015/wordml/symex" xmlns:wpg="http://schemas.microsoft.com/office/word/2010/wordprocessingGroup" xmlns:wpi="http://schemas.microsoft.com/office/word/2010/wordprocessingInk" xmlns:wne="http://schemas.microsoft.com/office/word/2006/wordml" xmlns:wps="http://schemas.microsoft.com/office/word/2010/wordprocessingShape" mc:Ignorable="w14 w15 w16se w16cid w16 w16cex w16sdtdh wp14">
   <w:docParts>
     <w:docPart>
       <w:docPartPr>
@@ -6385,7 +6643,7 @@
 <w:fonts xmlns:mc="http://schemas.openxmlformats.org/markup-compatibility/2006" xmlns:r="http://schemas.openxmlformats.org/officeDocument/2006/relationships" xmlns:w="http://schemas.openxmlformats.org/wordprocessingml/2006/main" xmlns:w14="http://schemas.microsoft.com/office/word/2010/wordml" xmlns:w15="http://schemas.microsoft.com/office/word/2012/wordml" xmlns:w16cex="http://schemas.microsoft.com/office/word/2018/wordml/cex" xmlns:w16cid="http://schemas.microsoft.com/office/word/2016/wordml/cid" xmlns:w16="http://schemas.microsoft.com/office/word/2018/wordml" xmlns:w16sdtdh="http://schemas.microsoft.com/office/word/2020/wordml/sdtdatahash" xmlns:w16se="http://schemas.microsoft.com/office/word/2015/wordml/symex" mc:Ignorable="w14 w15 w16se w16cid w16 w16cex w16sdtdh">
   <w:font w:name="Times New Roman">
     <w:panose1 w:val="02020603050405020304"/>
-    <w:charset w:val="EE"/>
+    <w:charset w:val="CC"/>
     <w:family w:val="roman"/>
     <w:pitch w:val="variable"/>
     <w:sig w:usb0="E0002EFF" w:usb1="C000785B" w:usb2="00000009" w:usb3="00000000" w:csb0="000001FF" w:csb1="00000000"/>
@@ -6399,7 +6657,7 @@
   </w:font>
   <w:font w:name="Courier New">
     <w:panose1 w:val="02070309020205020404"/>
-    <w:charset w:val="EE"/>
+    <w:charset w:val="CC"/>
     <w:family w:val="modern"/>
     <w:pitch w:val="fixed"/>
     <w:sig w:usb0="E0002EFF" w:usb1="C0007843" w:usb2="00000009" w:usb3="00000000" w:csb0="000001FF" w:csb1="00000000"/>
@@ -6413,17 +6671,17 @@
   </w:font>
   <w:font w:name="Calibri">
     <w:panose1 w:val="020F0502020204030204"/>
-    <w:charset w:val="EE"/>
+    <w:charset w:val="CC"/>
     <w:family w:val="swiss"/>
     <w:pitch w:val="variable"/>
-    <w:sig w:usb0="E4002EFF" w:usb1="C200247B" w:usb2="00000009" w:usb3="00000000" w:csb0="000001FF" w:csb1="00000000"/>
+    <w:sig w:usb0="E4002EFF" w:usb1="C000247B" w:usb2="00000009" w:usb3="00000000" w:csb0="000001FF" w:csb1="00000000"/>
   </w:font>
   <w:font w:name="Calibri Light">
     <w:panose1 w:val="020F0302020204030204"/>
-    <w:charset w:val="EE"/>
+    <w:charset w:val="CC"/>
     <w:family w:val="swiss"/>
     <w:pitch w:val="variable"/>
-    <w:sig w:usb0="E4002EFF" w:usb1="C200247B" w:usb2="00000009" w:usb3="00000000" w:csb0="000001FF" w:csb1="00000000"/>
+    <w:sig w:usb0="E4002EFF" w:usb1="C000247B" w:usb2="00000009" w:usb3="00000000" w:csb0="000001FF" w:csb1="00000000"/>
   </w:font>
 </w:fonts>
 </file>
@@ -6459,6 +6717,7 @@
     <w:rsid w:val="00B143EA"/>
     <w:rsid w:val="00B4461D"/>
     <w:rsid w:val="00C748DB"/>
+    <w:rsid w:val="00D75ED4"/>
     <w:rsid w:val="00D81CA4"/>
     <w:rsid w:val="00DB1725"/>
     <w:rsid w:val="00EC7403"/>
@@ -6479,8 +6738,8 @@
   </m:mathPr>
   <w:themeFontLang w:val="pl-PL"/>
   <w:clrSchemeMapping w:bg1="light1" w:t1="dark1" w:bg2="light2" w:t2="dark2" w:accent1="accent1" w:accent2="accent2" w:accent3="accent3" w:accent4="accent4" w:accent5="accent5" w:accent6="accent6" w:hyperlink="hyperlink" w:followedHyperlink="followedHyperlink"/>
-  <w:decimalSymbol w:val="."/>
-  <w:listSeparator w:val=","/>
+  <w:decimalSymbol w:val=","/>
+  <w:listSeparator w:val=";"/>
   <w15:chartTrackingRefBased/>
 </w:settings>
 </file>

</xml_diff>